<commit_message>
By fang:addthe strongarm module and page multi_language
</commit_message>
<xml_diff>
--- a/docs/Dilato System Architecture.docx
+++ b/docs/Dilato System Architecture.docx
@@ -212,10 +212,7 @@
           <w:tcPr>
             <w:tcW w:w="6571" w:type="dxa"/>
           </w:tcPr>
-          <w:p>
-            <w:bookmarkStart w:id="0" w:name="_GoBack"/>
-            <w:bookmarkEnd w:id="0"/>
-          </w:p>
+          <w:p/>
         </w:tc>
       </w:tr>
       <w:tr>
@@ -347,16 +344,16 @@
             <w:tcW w:w="1951" w:type="dxa"/>
           </w:tcPr>
           <w:p>
-            <w:bookmarkStart w:id="1" w:name="OLE_LINK17"/>
-            <w:bookmarkStart w:id="2" w:name="OLE_LINK18"/>
+            <w:bookmarkStart w:id="0" w:name="OLE_LINK17"/>
+            <w:bookmarkStart w:id="1" w:name="OLE_LINK18"/>
             <w:r>
               <w:rPr>
                 <w:rFonts w:hint="eastAsia"/>
               </w:rPr>
               <w:t>Features</w:t>
             </w:r>
+            <w:bookmarkEnd w:id="0"/>
             <w:bookmarkEnd w:id="1"/>
-            <w:bookmarkEnd w:id="2"/>
           </w:p>
         </w:tc>
         <w:tc>
@@ -524,11 +521,6 @@
             <w:tcW w:w="1951" w:type="dxa"/>
           </w:tcPr>
           <w:p>
-            <w:pPr>
-              <w:rPr>
-                <w:rFonts w:hint="eastAsia"/>
-              </w:rPr>
-            </w:pPr>
             <w:r>
               <w:t>Locale</w:t>
             </w:r>
@@ -539,11 +531,6 @@
             <w:tcW w:w="6571" w:type="dxa"/>
           </w:tcPr>
           <w:p>
-            <w:pPr>
-              <w:rPr>
-                <w:rFonts w:hint="eastAsia"/>
-              </w:rPr>
-            </w:pPr>
             <w:r>
               <w:rPr>
                 <w:rFonts w:hint="eastAsia"/>
@@ -577,13 +564,7 @@
           <w:tcPr>
             <w:tcW w:w="6571" w:type="dxa"/>
           </w:tcPr>
-          <w:p>
-            <w:pPr>
-              <w:rPr>
-                <w:rFonts w:hint="eastAsia"/>
-              </w:rPr>
-            </w:pPr>
-          </w:p>
+          <w:p/>
         </w:tc>
       </w:tr>
       <w:tr>
@@ -610,13 +591,7 @@
           <w:tcPr>
             <w:tcW w:w="6571" w:type="dxa"/>
           </w:tcPr>
-          <w:p>
-            <w:pPr>
-              <w:rPr>
-                <w:rFonts w:hint="eastAsia"/>
-              </w:rPr>
-            </w:pPr>
-          </w:p>
+          <w:p/>
         </w:tc>
       </w:tr>
       <w:tr>
@@ -646,11 +621,6 @@
             <w:tcW w:w="6571" w:type="dxa"/>
           </w:tcPr>
           <w:p>
-            <w:pPr>
-              <w:rPr>
-                <w:rFonts w:hint="eastAsia"/>
-              </w:rPr>
-            </w:pPr>
             <w:r>
               <w:rPr>
                 <w:rFonts w:hint="eastAsia"/>
@@ -680,8 +650,8 @@
       <w:pPr>
         <w:pStyle w:val="Heading1"/>
       </w:pPr>
-      <w:bookmarkStart w:id="3" w:name="OLE_LINK14"/>
-      <w:bookmarkStart w:id="4" w:name="OLE_LINK15"/>
+      <w:bookmarkStart w:id="2" w:name="OLE_LINK14"/>
+      <w:bookmarkStart w:id="3" w:name="OLE_LINK15"/>
       <w:r>
         <w:rPr>
           <w:rFonts w:hint="eastAsia"/>
@@ -705,8 +675,8 @@
           <w:tcPr>
             <w:tcW w:w="3204" w:type="dxa"/>
           </w:tcPr>
+          <w:bookmarkEnd w:id="2"/>
           <w:bookmarkEnd w:id="3"/>
-          <w:bookmarkEnd w:id="4"/>
           <w:p>
             <w:pPr>
               <w:rPr>
@@ -904,9 +874,6 @@
     <w:p>
       <w:pPr>
         <w:pStyle w:val="Heading1"/>
-        <w:rPr>
-          <w:rFonts w:hint="eastAsia"/>
-        </w:rPr>
       </w:pPr>
       <w:r>
         <w:rPr>
@@ -918,9 +885,6 @@
     <w:p>
       <w:pPr>
         <w:pStyle w:val="Heading3"/>
-        <w:rPr>
-          <w:rFonts w:hint="eastAsia"/>
-        </w:rPr>
       </w:pPr>
       <w:r>
         <w:rPr>
@@ -932,9 +896,6 @@
     <w:p>
       <w:pPr>
         <w:ind w:left="360" w:firstLine="60"/>
-        <w:rPr>
-          <w:rFonts w:hint="eastAsia"/>
-        </w:rPr>
       </w:pPr>
       <w:r>
         <w:rPr>
@@ -957,9 +918,6 @@
     <w:p>
       <w:pPr>
         <w:pStyle w:val="Heading3"/>
-        <w:rPr>
-          <w:rFonts w:hint="eastAsia"/>
-        </w:rPr>
       </w:pPr>
       <w:r>
         <w:rPr>
@@ -976,9 +934,6 @@
           <w:numId w:val="32"/>
         </w:numPr>
         <w:ind w:firstLineChars="0"/>
-        <w:rPr>
-          <w:rFonts w:hint="eastAsia"/>
-        </w:rPr>
       </w:pPr>
       <w:r>
         <w:rPr>
@@ -995,167 +950,9 @@
           <w:numId w:val="32"/>
         </w:numPr>
         <w:ind w:firstLineChars="0"/>
-        <w:rPr>
-          <w:rFonts w:hint="eastAsia"/>
-        </w:rPr>
-      </w:pPr>
-      <w:r>
-        <w:rPr>
-          <w:rFonts w:hint="eastAsia"/>
-        </w:rPr>
-        <w:t>设置内容类型里的</w:t>
-      </w:r>
-      <w:r>
-        <w:t>Workflow settings</w:t>
-      </w:r>
-      <w:r>
-        <w:rPr>
-          <w:rFonts w:hint="eastAsia"/>
-        </w:rPr>
-        <w:t xml:space="preserve"> </w:t>
-      </w:r>
-      <w:r>
-        <w:rPr>
-          <w:rFonts w:hint="eastAsia"/>
-        </w:rPr>
-        <w:t>下面的</w:t>
-      </w:r>
-      <w:bookmarkStart w:id="5" w:name="OLE_LINK9"/>
-      <w:bookmarkStart w:id="6" w:name="OLE_LINK16"/>
-      <w:r>
-        <w:t>Multilingual</w:t>
-      </w:r>
-      <w:bookmarkEnd w:id="5"/>
-      <w:bookmarkEnd w:id="6"/>
-      <w:r>
-        <w:t xml:space="preserve"> support</w:t>
-      </w:r>
-      <w:r>
-        <w:rPr>
-          <w:rFonts w:hint="eastAsia"/>
-        </w:rPr>
-        <w:t>：为</w:t>
-      </w:r>
-      <w:r>
-        <w:t>Enabled, with translation</w:t>
-      </w:r>
-      <w:r>
-        <w:rPr>
-          <w:rFonts w:hint="eastAsia"/>
-        </w:rPr>
-        <w:t>保存</w:t>
-      </w:r>
-      <w:r>
-        <w:rPr>
-          <w:rFonts w:hint="eastAsia"/>
-        </w:rPr>
-        <w:t>；</w:t>
-      </w:r>
-      <w:r>
-        <w:rPr>
-          <w:rFonts w:hint="eastAsia"/>
-        </w:rPr>
-        <w:t>重新编辑内容类型，设置</w:t>
-      </w:r>
-      <w:r>
-        <w:t>Multilingual options</w:t>
-      </w:r>
-      <w:r>
-        <w:rPr>
-          <w:rFonts w:hint="eastAsia"/>
-        </w:rPr>
-        <w:t>：</w:t>
-      </w:r>
-      <w:r>
-        <w:t>Set current lang</w:t>
-      </w:r>
-      <w:r>
-        <w:t>uage as default for new content</w:t>
-      </w:r>
-      <w:r>
-        <w:rPr>
-          <w:rFonts w:hint="eastAsia"/>
-        </w:rPr>
-        <w:t>和</w:t>
-      </w:r>
-      <w:r>
-        <w:t>Extended - All defined lan</w:t>
-      </w:r>
-      <w:r>
-        <w:t>guages will be allowed</w:t>
-      </w:r>
-      <w:r>
-        <w:rPr>
-          <w:rFonts w:hint="eastAsia"/>
-        </w:rPr>
-        <w:t>;</w:t>
-      </w:r>
-    </w:p>
-    <w:p>
-      <w:pPr>
-        <w:ind w:left="360" w:firstLine="60"/>
-        <w:rPr>
-          <w:rFonts w:hint="eastAsia"/>
-        </w:rPr>
-      </w:pPr>
-      <w:r>
-        <w:rPr>
-          <w:rFonts w:hint="eastAsia"/>
-        </w:rPr>
-        <w:t xml:space="preserve"> </w:t>
-      </w:r>
-      <w:r>
-        <w:rPr>
-          <w:rFonts w:hint="eastAsia"/>
-        </w:rPr>
-        <w:t>S</w:t>
-      </w:r>
-      <w:r>
-        <w:t>ynchronize translations</w:t>
-      </w:r>
-      <w:r>
-        <w:rPr>
-          <w:rFonts w:hint="eastAsia"/>
-        </w:rPr>
-        <w:t xml:space="preserve"> </w:t>
-      </w:r>
-      <w:r>
-        <w:rPr>
-          <w:rFonts w:hint="eastAsia"/>
-        </w:rPr>
-        <w:t>项勾选</w:t>
-      </w:r>
-      <w:r>
-        <w:t>Author</w:t>
-      </w:r>
-      <w:r>
-        <w:rPr>
-          <w:rFonts w:hint="eastAsia"/>
-        </w:rPr>
-        <w:t xml:space="preserve"> </w:t>
-      </w:r>
-      <w:r>
-        <w:rPr>
-          <w:rFonts w:hint="eastAsia"/>
-        </w:rPr>
-        <w:t>和</w:t>
-      </w:r>
-      <w:r>
-        <w:t>Taxonomy terms</w:t>
-      </w:r>
-    </w:p>
-    <w:p>
-      <w:pPr>
-        <w:pStyle w:val="ListParagraph"/>
-        <w:numPr>
-          <w:ilvl w:val="0"/>
-          <w:numId w:val="32"/>
-        </w:numPr>
-        <w:ind w:firstLineChars="0"/>
-        <w:rPr>
-          <w:rFonts w:hint="eastAsia"/>
-        </w:rPr>
-      </w:pPr>
+      </w:pPr>
+      <w:bookmarkStart w:id="4" w:name="_GoBack"/>
+      <w:bookmarkEnd w:id="4"/>
       <w:r>
         <w:rPr>
           <w:rFonts w:hint="eastAsia"/>
@@ -5682,7 +5479,7 @@
 </file>
 
 <file path=customXml/itemProps1.xml><?xml version="1.0" encoding="utf-8"?>
-<ds:datastoreItem xmlns:ds="http://schemas.openxmlformats.org/officeDocument/2006/customXml" ds:itemID="{C3DA1AAA-69B8-4737-8177-C6FF163230CA}">
+<ds:datastoreItem xmlns:ds="http://schemas.openxmlformats.org/officeDocument/2006/customXml" ds:itemID="{8B3163BF-989B-4BB1-8084-24BA100AC91D}">
   <ds:schemaRefs>
     <ds:schemaRef ds:uri="http://schemas.openxmlformats.org/officeDocument/2006/bibliography"/>
   </ds:schemaRefs>

</xml_diff>

<commit_message>
By fang:add the language switcher icon
</commit_message>
<xml_diff>
--- a/docs/Dilato System Architecture.docx
+++ b/docs/Dilato System Architecture.docx
@@ -6,11 +6,9 @@
       <w:pPr>
         <w:pStyle w:val="Title"/>
       </w:pPr>
-      <w:proofErr w:type="spellStart"/>
       <w:r>
         <w:t>Dilato</w:t>
       </w:r>
-      <w:proofErr w:type="spellEnd"/>
       <w:r>
         <w:rPr>
           <w:rFonts w:hint="eastAsia"/>
@@ -284,14 +282,12 @@
             <w:tcW w:w="1951" w:type="dxa"/>
           </w:tcPr>
           <w:p>
-            <w:proofErr w:type="spellStart"/>
             <w:r>
               <w:rPr>
                 <w:rFonts w:hint="eastAsia"/>
               </w:rPr>
               <w:t>Devel</w:t>
             </w:r>
-            <w:proofErr w:type="spellEnd"/>
           </w:p>
         </w:tc>
         <w:tc>
@@ -307,28 +303,12 @@
             <w:tcW w:w="1951" w:type="dxa"/>
           </w:tcPr>
           <w:p>
-            <w:proofErr w:type="spellStart"/>
             <w:r>
               <w:rPr>
                 <w:rFonts w:hint="eastAsia"/>
               </w:rPr>
-              <w:t>Devel</w:t>
+              <w:t>Devel Themer</w:t>
             </w:r>
-            <w:proofErr w:type="spellEnd"/>
-            <w:r>
-              <w:rPr>
-                <w:rFonts w:hint="eastAsia"/>
-              </w:rPr>
-              <w:t xml:space="preserve"> </w:t>
-            </w:r>
-            <w:proofErr w:type="spellStart"/>
-            <w:r>
-              <w:rPr>
-                <w:rFonts w:hint="eastAsia"/>
-              </w:rPr>
-              <w:t>Themer</w:t>
-            </w:r>
-            <w:proofErr w:type="spellEnd"/>
           </w:p>
         </w:tc>
         <w:tc>
@@ -370,11 +350,9 @@
           </w:tcPr>
           <w:p>
             <w:hyperlink r:id="rId7" w:history="1">
-              <w:proofErr w:type="spellStart"/>
               <w:r>
                 <w:t>ImageCache</w:t>
               </w:r>
-              <w:proofErr w:type="spellEnd"/>
             </w:hyperlink>
           </w:p>
         </w:tc>
@@ -433,14 +411,12 @@
             <w:tcW w:w="1951" w:type="dxa"/>
           </w:tcPr>
           <w:p>
-            <w:proofErr w:type="spellStart"/>
             <w:r>
               <w:rPr>
                 <w:rFonts w:hint="eastAsia"/>
               </w:rPr>
               <w:t>Wysiwyg</w:t>
             </w:r>
-            <w:proofErr w:type="spellEnd"/>
           </w:p>
         </w:tc>
         <w:tc>
@@ -477,14 +453,12 @@
             <w:tcW w:w="1951" w:type="dxa"/>
           </w:tcPr>
           <w:p>
-            <w:proofErr w:type="spellStart"/>
             <w:r>
               <w:rPr>
                 <w:rFonts w:hint="eastAsia"/>
               </w:rPr>
               <w:t>Webform</w:t>
             </w:r>
-            <w:proofErr w:type="spellEnd"/>
           </w:p>
         </w:tc>
         <w:tc>
@@ -627,14 +601,12 @@
               </w:rPr>
               <w:t>支持</w:t>
             </w:r>
-            <w:proofErr w:type="spellStart"/>
             <w:r>
               <w:rPr>
                 <w:rFonts w:hint="eastAsia"/>
               </w:rPr>
               <w:t>drupal</w:t>
             </w:r>
-            <w:proofErr w:type="spellEnd"/>
             <w:r>
               <w:rPr>
                 <w:rFonts w:hint="eastAsia"/>
@@ -903,11 +875,9 @@
         </w:rPr>
         <w:t>开启</w:t>
       </w:r>
-      <w:proofErr w:type="spellStart"/>
       <w:r>
         <w:t>multi_language_setting_features</w:t>
       </w:r>
-      <w:proofErr w:type="spellEnd"/>
       <w:r>
         <w:rPr>
           <w:rFonts w:hint="eastAsia"/>
@@ -951,8 +921,6 @@
         </w:numPr>
         <w:ind w:firstLineChars="0"/>
       </w:pPr>
-      <w:bookmarkStart w:id="4" w:name="_GoBack"/>
-      <w:bookmarkEnd w:id="4"/>
       <w:r>
         <w:rPr>
           <w:rFonts w:hint="eastAsia"/>
@@ -993,6 +961,54 @@
         </w:rPr>
         <w:t>，添加要翻译的内容即可（注意输出格式的选择）。</w:t>
       </w:r>
+    </w:p>
+    <w:p>
+      <w:pPr>
+        <w:pStyle w:val="ListParagraph"/>
+        <w:numPr>
+          <w:ilvl w:val="0"/>
+          <w:numId w:val="32"/>
+        </w:numPr>
+        <w:ind w:firstLineChars="0"/>
+      </w:pPr>
+      <w:r>
+        <w:rPr>
+          <w:rFonts w:hint="eastAsia"/>
+        </w:rPr>
+        <w:t>语言切换设置：在区块设置里将</w:t>
+      </w:r>
+      <w:r>
+        <w:t>Language switcher</w:t>
+      </w:r>
+      <w:r>
+        <w:rPr>
+          <w:rFonts w:hint="eastAsia"/>
+        </w:rPr>
+        <w:t>区块放在</w:t>
+      </w:r>
+      <w:r>
+        <w:t>Header</w:t>
+      </w:r>
+      <w:r>
+        <w:rPr>
+          <w:rFonts w:hint="eastAsia"/>
+        </w:rPr>
+        <w:t>区域，设置标题为</w:t>
+      </w:r>
+      <w:r>
+        <w:rPr>
+          <w:rFonts w:hint="eastAsia"/>
+        </w:rPr>
+        <w:t>&lt;none&gt;</w:t>
+      </w:r>
+      <w:r>
+        <w:rPr>
+          <w:rFonts w:hint="eastAsia"/>
+        </w:rPr>
+        <w:t>。</w:t>
+      </w:r>
+      <w:bookmarkStart w:id="4" w:name="_GoBack"/>
+      <w:bookmarkEnd w:id="4"/>
     </w:p>
     <w:p>
       <w:pPr>
@@ -5479,7 +5495,7 @@
 </file>
 
 <file path=customXml/itemProps1.xml><?xml version="1.0" encoding="utf-8"?>
-<ds:datastoreItem xmlns:ds="http://schemas.openxmlformats.org/officeDocument/2006/customXml" ds:itemID="{8B3163BF-989B-4BB1-8084-24BA100AC91D}">
+<ds:datastoreItem xmlns:ds="http://schemas.openxmlformats.org/officeDocument/2006/customXml" ds:itemID="{3DBEEEB0-47A9-4957-AB8F-90AC5B77909A}">
   <ds:schemaRefs>
     <ds:schemaRef ds:uri="http://schemas.openxmlformats.org/officeDocument/2006/bibliography"/>
   </ds:schemaRefs>

</xml_diff>

<commit_message>
By fang: add clear cache
</commit_message>
<xml_diff>
--- a/docs/Dilato System Architecture.docx
+++ b/docs/Dilato System Architecture.docx
@@ -1005,10 +1005,16 @@
         <w:rPr>
           <w:rFonts w:hint="eastAsia"/>
         </w:rPr>
-        <w:t>。</w:t>
+        <w:t>，清除系统缓存</w:t>
       </w:r>
       <w:bookmarkStart w:id="4" w:name="_GoBack"/>
       <w:bookmarkEnd w:id="4"/>
+      <w:r>
+        <w:rPr>
+          <w:rFonts w:hint="eastAsia"/>
+        </w:rPr>
+        <w:t>。</w:t>
+      </w:r>
     </w:p>
     <w:p>
       <w:pPr>
@@ -5495,7 +5501,7 @@
 </file>
 
 <file path=customXml/itemProps1.xml><?xml version="1.0" encoding="utf-8"?>
-<ds:datastoreItem xmlns:ds="http://schemas.openxmlformats.org/officeDocument/2006/customXml" ds:itemID="{3DBEEEB0-47A9-4957-AB8F-90AC5B77909A}">
+<ds:datastoreItem xmlns:ds="http://schemas.openxmlformats.org/officeDocument/2006/customXml" ds:itemID="{09F430F2-163C-4353-B430-102F11B1CB10}">
   <ds:schemaRefs>
     <ds:schemaRef ds:uri="http://schemas.openxmlformats.org/officeDocument/2006/bibliography"/>
   </ds:schemaRefs>

</xml_diff>